<commit_message>
upload changes to pythorough
</commit_message>
<xml_diff>
--- a/Research Paper/Pythorough.docx
+++ b/Research Paper/Pythorough.docx
@@ -5,55 +5,13 @@
     <w:p>
       <w:pPr>
         <w:spacing w:line="480" w:lineRule="auto"/>
-        <w:ind w:firstLine="720"/>
-        <w:jc w:val="center"/>
-        <w:rPr>
-          <w:rFonts w:ascii="Helvetica" w:hAnsi="Helvetica" w:cs="Helvetica"/>
-          <w:b/>
-          <w:sz w:val="24"/>
-          <w:szCs w:val="24"/>
-        </w:rPr>
-      </w:pPr>
-      <w:r>
-        <w:rPr>
-          <w:noProof/>
-        </w:rPr>
-        <w:drawing>
-          <wp:inline distT="0" distB="0" distL="0" distR="0" wp14:anchorId="0027CE48" wp14:editId="112C6594">
-            <wp:extent cx="5943600" cy="3343275"/>
-            <wp:effectExtent l="0" t="0" r="0" b="9525"/>
-            <wp:docPr id="1" name="Picture 1" descr="Text&#10;&#10;Description automatically generated"/>
-            <wp:cNvGraphicFramePr>
-              <a:graphicFrameLocks xmlns:a="http://schemas.openxmlformats.org/drawingml/2006/main" noChangeAspect="1"/>
-            </wp:cNvGraphicFramePr>
-            <a:graphic xmlns:a="http://schemas.openxmlformats.org/drawingml/2006/main">
-              <a:graphicData uri="http://schemas.openxmlformats.org/drawingml/2006/picture">
-                <pic:pic xmlns:pic="http://schemas.openxmlformats.org/drawingml/2006/picture">
-                  <pic:nvPicPr>
-                    <pic:cNvPr id="1" name="Picture 1" descr="Text&#10;&#10;Description automatically generated"/>
-                    <pic:cNvPicPr/>
-                  </pic:nvPicPr>
-                  <pic:blipFill>
-                    <a:blip r:embed="rId5"/>
-                    <a:stretch>
-                      <a:fillRect/>
-                    </a:stretch>
-                  </pic:blipFill>
-                  <pic:spPr>
-                    <a:xfrm>
-                      <a:off x="0" y="0"/>
-                      <a:ext cx="5943600" cy="3343275"/>
-                    </a:xfrm>
-                    <a:prstGeom prst="rect">
-                      <a:avLst/>
-                    </a:prstGeom>
-                  </pic:spPr>
-                </pic:pic>
-              </a:graphicData>
-            </a:graphic>
-          </wp:inline>
-        </w:drawing>
-      </w:r>
+        <w:rPr>
+          <w:rFonts w:ascii="Helvetica" w:hAnsi="Helvetica" w:cs="Helvetica"/>
+          <w:b/>
+          <w:sz w:val="24"/>
+          <w:szCs w:val="24"/>
+        </w:rPr>
+      </w:pPr>
     </w:p>
     <w:p>
       <w:pPr>
@@ -208,7 +166,6 @@
           <w:sz w:val="24"/>
           <w:szCs w:val="24"/>
         </w:rPr>
-        <w:lastRenderedPageBreak/>
         <w:t xml:space="preserve">In the following issue, the reason why the student lacks time correlates in the first issue stated. The student learns </w:t>
       </w:r>
       <w:r>
@@ -358,6 +315,7 @@
           <w:szCs w:val="24"/>
           <w:lang w:val="en-US"/>
         </w:rPr>
+        <w:lastRenderedPageBreak/>
         <w:t>they</w:t>
       </w:r>
       <w:r>
@@ -552,7 +510,6 @@
           <w:sz w:val="24"/>
           <w:szCs w:val="24"/>
         </w:rPr>
-        <w:lastRenderedPageBreak/>
         <w:t>Create a Student Data Recorder, and Progression system</w:t>
       </w:r>
     </w:p>
@@ -768,6 +725,7 @@
           <w:sz w:val="24"/>
           <w:szCs w:val="24"/>
         </w:rPr>
+        <w:lastRenderedPageBreak/>
         <w:t>Create a score calculator that assesses the skill level of the student. It should set the skill level of the student base on their scores on each skill criteria, and limit their topic options to only the appropriate topics for their level.</w:t>
       </w:r>
     </w:p>
@@ -995,7 +953,6 @@
           <w:sz w:val="24"/>
           <w:szCs w:val="24"/>
         </w:rPr>
-        <w:lastRenderedPageBreak/>
         <w:t>Create a Code Checker:</w:t>
       </w:r>
     </w:p>
@@ -1155,6 +1112,7 @@
           <w:sz w:val="24"/>
           <w:szCs w:val="24"/>
         </w:rPr>
+        <w:lastRenderedPageBreak/>
         <w:t xml:space="preserve">This project will be teaching python console programming, for people who are interested in programming, within the amateur and beginner skill levels. The program will provide lectures and quizzes for proper console coding in python </w:t>
       </w:r>
       <w:r>
@@ -1365,7 +1323,6 @@
         <w:jc w:val="both"/>
       </w:pPr>
       <w:r>
-        <w:lastRenderedPageBreak/>
         <w:t>Every module will provide the user detailed description about the topic and give instructions on how to use them.</w:t>
       </w:r>
     </w:p>
@@ -1463,6 +1420,7 @@
         <w:jc w:val="both"/>
       </w:pPr>
       <w:r>
+        <w:lastRenderedPageBreak/>
         <w:t>If the user finished the module, they will then be able to play all the activities on that specific module.</w:t>
       </w:r>
     </w:p>
@@ -1715,16 +1673,7 @@
           <w:sz w:val="24"/>
           <w:szCs w:val="24"/>
         </w:rPr>
-        <w:t xml:space="preserve">This program will not be able to teach other programming languages other than python console, and the learning resources are only about python console. The program will only be usable in Windows PC environment. This will only teach the basics in syntax </w:t>
-      </w:r>
-      <w:r>
-        <w:rPr>
-          <w:rFonts w:ascii="Helvetica" w:hAnsi="Helvetica" w:cs="Helvetica"/>
-          <w:sz w:val="24"/>
-          <w:szCs w:val="24"/>
-        </w:rPr>
-        <w:lastRenderedPageBreak/>
-        <w:t>of python coding that are used in industry standard programming, it will not teach high-level techniques and industry standard design patterns.</w:t>
+        <w:t>This program will not be able to teach other programming languages other than python console, and the learning resources are only about python console. The program will only be usable in Windows PC environment. This will only teach the basics in syntax of python coding that are used in industry standard programming, it will not teach high-level techniques and industry standard design patterns.</w:t>
       </w:r>
     </w:p>
     <w:p>

</xml_diff>

<commit_message>
changes to pythorough (#4)
</commit_message>
<xml_diff>
--- a/Research Paper/Pythorough.docx
+++ b/Research Paper/Pythorough.docx
@@ -5,13 +5,23 @@
     <w:p>
       <w:pPr>
         <w:spacing w:line="480" w:lineRule="auto"/>
-        <w:rPr>
-          <w:rFonts w:ascii="Helvetica" w:hAnsi="Helvetica" w:cs="Helvetica"/>
-          <w:b/>
-          <w:sz w:val="24"/>
-          <w:szCs w:val="24"/>
-        </w:rPr>
-      </w:pPr>
+        <w:ind w:firstLine="720"/>
+        <w:rPr>
+          <w:rFonts w:ascii="Helvetica" w:hAnsi="Helvetica" w:cs="Helvetica"/>
+          <w:b/>
+          <w:sz w:val="24"/>
+          <w:szCs w:val="24"/>
+        </w:rPr>
+      </w:pPr>
+      <w:r>
+        <w:rPr>
+          <w:rFonts w:ascii="Helvetica" w:hAnsi="Helvetica" w:cs="Helvetica"/>
+          <w:b/>
+          <w:sz w:val="24"/>
+          <w:szCs w:val="24"/>
+        </w:rPr>
+        <w:t>This is changes I made</w:t>
+      </w:r>
     </w:p>
     <w:p>
       <w:pPr>
@@ -32,28 +42,6 @@
           <w:sz w:val="24"/>
           <w:szCs w:val="24"/>
         </w:rPr>
-        <w:t>asas</w:t>
-      </w:r>
-    </w:p>
-    <w:p>
-      <w:pPr>
-        <w:spacing w:line="480" w:lineRule="auto"/>
-        <w:ind w:firstLine="720"/>
-        <w:jc w:val="center"/>
-        <w:rPr>
-          <w:rFonts w:ascii="Helvetica" w:hAnsi="Helvetica" w:cs="Helvetica"/>
-          <w:b/>
-          <w:sz w:val="24"/>
-          <w:szCs w:val="24"/>
-        </w:rPr>
-      </w:pPr>
-      <w:r>
-        <w:rPr>
-          <w:rFonts w:ascii="Helvetica" w:hAnsi="Helvetica" w:cs="Helvetica"/>
-          <w:b/>
-          <w:sz w:val="24"/>
-          <w:szCs w:val="24"/>
-        </w:rPr>
         <w:t>Introduction</w:t>
       </w:r>
     </w:p>
@@ -315,53 +303,62 @@
           <w:szCs w:val="24"/>
           <w:lang w:val="en-US"/>
         </w:rPr>
+        <w:t>they</w:t>
+      </w:r>
+      <w:r>
+        <w:rPr>
+          <w:rFonts w:ascii="Helvetica" w:hAnsi="Helvetica" w:cs="Helvetica"/>
+          <w:sz w:val="24"/>
+          <w:szCs w:val="24"/>
+          <w:lang w:val="en-US"/>
+        </w:rPr>
+        <w:t xml:space="preserve"> cannot keep up on its latest trends. People who use technology like computers especially the student for their </w:t>
+      </w:r>
+      <w:r>
+        <w:rPr>
+          <w:rFonts w:ascii="Helvetica" w:hAnsi="Helvetica" w:cs="Helvetica"/>
+          <w:sz w:val="24"/>
+          <w:szCs w:val="24"/>
+          <w:lang w:val="en-US"/>
+        </w:rPr>
+        <w:t>schoolwork</w:t>
+      </w:r>
+      <w:r>
+        <w:rPr>
+          <w:rFonts w:ascii="Helvetica" w:hAnsi="Helvetica" w:cs="Helvetica"/>
+          <w:sz w:val="24"/>
+          <w:szCs w:val="24"/>
+          <w:lang w:val="en-US"/>
+        </w:rPr>
+        <w:t xml:space="preserve">, it is exhausting to do a lot of </w:t>
+      </w:r>
+      <w:r>
+        <w:rPr>
+          <w:rFonts w:ascii="Helvetica" w:hAnsi="Helvetica" w:cs="Helvetica"/>
+          <w:sz w:val="24"/>
+          <w:szCs w:val="24"/>
+          <w:lang w:val="en-US"/>
+        </w:rPr>
+        <w:t>task</w:t>
+      </w:r>
+      <w:r>
+        <w:rPr>
+          <w:rFonts w:ascii="Helvetica" w:hAnsi="Helvetica" w:cs="Helvetica"/>
+          <w:sz w:val="24"/>
+          <w:szCs w:val="24"/>
+          <w:lang w:val="en-US"/>
+        </w:rPr>
+        <w:t xml:space="preserve"> with the </w:t>
+      </w:r>
+      <w:r>
+        <w:rPr>
+          <w:rFonts w:ascii="Helvetica" w:hAnsi="Helvetica" w:cs="Helvetica"/>
+          <w:sz w:val="24"/>
+          <w:szCs w:val="24"/>
+          <w:lang w:val="en-US"/>
+        </w:rPr>
         <w:lastRenderedPageBreak/>
-        <w:t>they</w:t>
-      </w:r>
-      <w:r>
-        <w:rPr>
-          <w:rFonts w:ascii="Helvetica" w:hAnsi="Helvetica" w:cs="Helvetica"/>
-          <w:sz w:val="24"/>
-          <w:szCs w:val="24"/>
-          <w:lang w:val="en-US"/>
-        </w:rPr>
-        <w:t xml:space="preserve"> cannot keep up on its latest trends. People who use technology like computers especially the student for their </w:t>
-      </w:r>
-      <w:r>
-        <w:rPr>
-          <w:rFonts w:ascii="Helvetica" w:hAnsi="Helvetica" w:cs="Helvetica"/>
-          <w:sz w:val="24"/>
-          <w:szCs w:val="24"/>
-          <w:lang w:val="en-US"/>
-        </w:rPr>
-        <w:t>schoolwork</w:t>
-      </w:r>
-      <w:r>
-        <w:rPr>
-          <w:rFonts w:ascii="Helvetica" w:hAnsi="Helvetica" w:cs="Helvetica"/>
-          <w:sz w:val="24"/>
-          <w:szCs w:val="24"/>
-          <w:lang w:val="en-US"/>
-        </w:rPr>
-        <w:t xml:space="preserve">, it is exhausting to do a lot of </w:t>
-      </w:r>
-      <w:r>
-        <w:rPr>
-          <w:rFonts w:ascii="Helvetica" w:hAnsi="Helvetica" w:cs="Helvetica"/>
-          <w:sz w:val="24"/>
-          <w:szCs w:val="24"/>
-          <w:lang w:val="en-US"/>
-        </w:rPr>
-        <w:t>task</w:t>
-      </w:r>
-      <w:r>
-        <w:rPr>
-          <w:rFonts w:ascii="Helvetica" w:hAnsi="Helvetica" w:cs="Helvetica"/>
-          <w:sz w:val="24"/>
-          <w:szCs w:val="24"/>
-          <w:lang w:val="en-US"/>
-        </w:rPr>
-        <w:t xml:space="preserve"> with the same actions repeatedly, many people who study technology does not aware that it can do things more like automating different task who repeatedly doing which makes the work done in a short period of time. Most of the people will not know or believe something until someone told them and prove to them that it can happen.</w:t>
+        <w:t>same actions repeatedly, many people who study technology does not aware that it can do things more like automating different task who repeatedly doing which makes the work done in a short period of time. Most of the people will not know or believe something until someone told them and prove to them that it can happen.</w:t>
       </w:r>
     </w:p>
     <w:p>
@@ -725,7 +722,6 @@
           <w:sz w:val="24"/>
           <w:szCs w:val="24"/>
         </w:rPr>
-        <w:lastRenderedPageBreak/>
         <w:t>Create a score calculator that assesses the skill level of the student. It should set the skill level of the student base on their scores on each skill criteria, and limit their topic options to only the appropriate topics for their level.</w:t>
       </w:r>
     </w:p>
@@ -1112,24 +1108,32 @@
           <w:sz w:val="24"/>
           <w:szCs w:val="24"/>
         </w:rPr>
+        <w:t xml:space="preserve">This project will be teaching python console programming, for people who are interested in programming, within the amateur and beginner skill levels. The program will provide lectures and quizzes for proper console coding in python </w:t>
+      </w:r>
+      <w:r>
+        <w:rPr>
+          <w:rFonts w:ascii="Helvetica" w:hAnsi="Helvetica" w:cs="Helvetica"/>
+          <w:sz w:val="24"/>
+          <w:szCs w:val="24"/>
+        </w:rPr>
+        <w:t>language and</w:t>
+      </w:r>
+      <w:r>
+        <w:rPr>
+          <w:rFonts w:ascii="Helvetica" w:hAnsi="Helvetica" w:cs="Helvetica"/>
+          <w:sz w:val="24"/>
+          <w:szCs w:val="24"/>
+        </w:rPr>
+        <w:t xml:space="preserve"> teach the student the industry standard in coding with python. The program will also be providing </w:t>
+      </w:r>
+      <w:r>
+        <w:rPr>
+          <w:rFonts w:ascii="Helvetica" w:hAnsi="Helvetica" w:cs="Helvetica"/>
+          <w:sz w:val="24"/>
+          <w:szCs w:val="24"/>
+        </w:rPr>
         <w:lastRenderedPageBreak/>
-        <w:t xml:space="preserve">This project will be teaching python console programming, for people who are interested in programming, within the amateur and beginner skill levels. The program will provide lectures and quizzes for proper console coding in python </w:t>
-      </w:r>
-      <w:r>
-        <w:rPr>
-          <w:rFonts w:ascii="Helvetica" w:hAnsi="Helvetica" w:cs="Helvetica"/>
-          <w:sz w:val="24"/>
-          <w:szCs w:val="24"/>
-        </w:rPr>
-        <w:t>language and</w:t>
-      </w:r>
-      <w:r>
-        <w:rPr>
-          <w:rFonts w:ascii="Helvetica" w:hAnsi="Helvetica" w:cs="Helvetica"/>
-          <w:sz w:val="24"/>
-          <w:szCs w:val="24"/>
-        </w:rPr>
-        <w:t xml:space="preserve"> teach the student the industry standard in coding with python. The program will also be providing activities, which the student may find useful, such as tasking the student to create their own scripts for automating tasks.</w:t>
+        <w:t>activities, which the student may find useful, such as tasking the student to create their own scripts for automating tasks.</w:t>
       </w:r>
     </w:p>
     <w:p>
@@ -1420,7 +1424,6 @@
         <w:jc w:val="both"/>
       </w:pPr>
       <w:r>
-        <w:lastRenderedPageBreak/>
         <w:t>If the user finished the module, they will then be able to play all the activities on that specific module.</w:t>
       </w:r>
     </w:p>
@@ -1493,6 +1496,7 @@
         <w:jc w:val="both"/>
       </w:pPr>
       <w:r>
+        <w:lastRenderedPageBreak/>
         <w:t>There will be a light and dark theme.</w:t>
       </w:r>
     </w:p>

</xml_diff>